<commit_message>
style: standardize 1 return space between To paragraph block and Subject across all templates
</commit_message>
<xml_diff>
--- a/JIO Template.docx
+++ b/JIO Template.docx
@@ -257,12 +257,43 @@
     </w:p>
     <w:p>
       <w:pPr>
+        <w:pStyle w:val="Body A"/>
+        <w:shd w:val="clear" w:color="auto" w:fill="ffffff"/>
+        <w:spacing w:after="0" w:line="240" w:lineRule="auto"/>
         <w:jc w:val="center"/>
+        <w:rPr>
+          <w:rStyle w:val="None"/>
+          <w:rFonts w:ascii="Bookman Old Style" w:cs="Bookman Old Style" w:hAnsi="Bookman Old Style" w:eastAsia="Bookman Old Style"/>
+          <w:outline w:val="0"/>
+          <w:color w:val="222222"/>
+          <w:sz w:val="20"/>
+          <w:szCs w:val="20"/>
+          <w:u w:color="222222"/>
+          <w14:textFill>
+            <w14:solidFill>
+              <w14:srgbClr w14:val="222222"/>
+            </w14:solidFill>
+          </w14:textFill>
+        </w:rPr>
       </w:pPr>
       <w:r>
         <w:rPr>
-          <w:b/>
-          <w:u w:val="single"/>
+          <w:rStyle w:val="None"/>
+          <w:rFonts w:ascii="Bookman Old Style" w:hAnsi="Bookman Old Style"/>
+          <w:b w:val="1"/>
+          <w:bCs w:val="1"/>
+          <w:outline w:val="0"/>
+          <w:color w:val="000000"/>
+          <w:sz w:val="20"/>
+          <w:szCs w:val="20"/>
+          <w:u w:val="single" w:color="000000"/>
+          <w:rtl w:val="0"/>
+          <w:lang w:val="en-US"/>
+          <w14:textFill>
+            <w14:solidFill>
+              <w14:srgbClr w14:val="000000"/>
+            </w14:solidFill>
+          </w14:textFill>
         </w:rPr>
         <w:t>Notice u/s 94 BNSS, 2023</w:t>
       </w:r>

</xml_diff>